<commit_message>
added resources for git
</commit_message>
<xml_diff>
--- a/Notes.docx
+++ b/Notes.docx
@@ -81,7 +81,6 @@
         <w:t xml:space="preserve">git config --global </w:t>
       </w:r>
       <w:proofErr w:type="spellStart"/>
-      <w:proofErr w:type="gramStart"/>
       <w:r>
         <w:rPr>
           <w:b/>
@@ -90,7 +89,6 @@
         <w:t>user.email</w:t>
       </w:r>
       <w:proofErr w:type="spellEnd"/>
-      <w:proofErr w:type="gramEnd"/>
       <w:r>
         <w:rPr>
           <w:b/>
@@ -204,39 +202,7 @@
           <w:b/>
           <w:bCs/>
         </w:rPr>
-        <w:t xml:space="preserve">git </w:t>
-      </w:r>
-      <w:proofErr w:type="gramStart"/>
-      <w:r>
-        <w:rPr>
-          <w:b/>
-          <w:bCs/>
-        </w:rPr>
-        <w:t>add .</w:t>
-      </w:r>
-      <w:proofErr w:type="gramEnd"/>
-      <w:r>
-        <w:rPr>
-          <w:b/>
-          <w:bCs/>
-        </w:rPr>
-        <w:t xml:space="preserve"> (</w:t>
-      </w:r>
-      <w:proofErr w:type="gramStart"/>
-      <w:r>
-        <w:rPr>
-          <w:b/>
-          <w:bCs/>
-        </w:rPr>
-        <w:t>this</w:t>
-      </w:r>
-      <w:proofErr w:type="gramEnd"/>
-      <w:r>
-        <w:rPr>
-          <w:b/>
-          <w:bCs/>
-        </w:rPr>
-        <w:t xml:space="preserve"> will add all the files in the present folder where git bash is opened)</w:t>
+        <w:t>git add . (this will add all the files in the present folder where git bash is opened)</w:t>
       </w:r>
     </w:p>
     <w:p>
@@ -275,13 +241,8 @@
         <w:pStyle w:val="Heading1"/>
       </w:pPr>
       <w:r>
-        <w:t xml:space="preserve">3-get current status </w:t>
-      </w:r>
-      <w:proofErr w:type="gramStart"/>
-      <w:r>
-        <w:t>of  git</w:t>
-      </w:r>
-      <w:proofErr w:type="gramEnd"/>
+        <w:t>3-get current status of  git</w:t>
+      </w:r>
     </w:p>
     <w:p>
       <w:pPr>
@@ -408,34 +369,16 @@
       </w:r>
       <w:proofErr w:type="spellEnd"/>
       <w:r>
-        <w:t xml:space="preserve"> of origin we can run following command</w:t>
-      </w:r>
-      <w:proofErr w:type="gramStart"/>
-      <w:r>
-        <w:t>-(</w:t>
-      </w:r>
-      <w:proofErr w:type="gramEnd"/>
-      <w:r>
-        <w:fldChar w:fldCharType="begin"/>
-      </w:r>
-      <w:r>
-        <w:instrText xml:space="preserve"> HYPERLINK "https://stackoverflow.com/questions/53988638/git-fatal-protocol-https-is-not-supported" </w:instrText>
-      </w:r>
-      <w:r>
-        <w:fldChar w:fldCharType="separate"/>
-      </w:r>
-      <w:r>
-        <w:rPr>
-          <w:rStyle w:val="Hyperlink"/>
-        </w:rPr>
-        <w:t>https://stackoverflow.com/questions/53988638/git-fatal-protocol-https-is-not-supported</w:t>
-      </w:r>
-      <w:r>
-        <w:rPr>
-          <w:rStyle w:val="Hyperlink"/>
-        </w:rPr>
-        <w:fldChar w:fldCharType="end"/>
-      </w:r>
+        <w:t xml:space="preserve"> of origin we can run following command-(</w:t>
+      </w:r>
+      <w:hyperlink r:id="rId5" w:history="1">
+        <w:r>
+          <w:rPr>
+            <w:rStyle w:val="Hyperlink"/>
+          </w:rPr>
+          <w:t>https://stackoverflow.com/questions/53988638/git-fatal-protocol-https-is-not-supported</w:t>
+        </w:r>
+      </w:hyperlink>
       <w:r>
         <w:t xml:space="preserve"> )</w:t>
       </w:r>
@@ -573,13 +516,8 @@
         <w:t>git fetch</w:t>
       </w:r>
       <w:r>
-        <w:t xml:space="preserve"> (This will fetch the repo based on where the origin is pointing </w:t>
-      </w:r>
-      <w:proofErr w:type="gramStart"/>
-      <w:r>
-        <w:t>to )</w:t>
-      </w:r>
-      <w:proofErr w:type="gramEnd"/>
+        <w:t xml:space="preserve"> (This will fetch the repo based on where the origin is pointing to )</w:t>
+      </w:r>
     </w:p>
     <w:p>
       <w:r>
@@ -618,15 +556,7 @@
     </w:p>
     <w:p>
       <w:r>
-        <w:t xml:space="preserve">when you run the above </w:t>
-      </w:r>
-      <w:proofErr w:type="gramStart"/>
-      <w:r>
-        <w:t>command</w:t>
-      </w:r>
-      <w:proofErr w:type="gramEnd"/>
-      <w:r>
-        <w:t xml:space="preserve"> it will create 2 branches </w:t>
+        <w:t xml:space="preserve">when you run the above command it will create 2 branches </w:t>
       </w:r>
     </w:p>
     <w:p>
@@ -655,15 +585,7 @@
     </w:p>
     <w:p>
       <w:r>
-        <w:t xml:space="preserve">since all this is happening in local </w:t>
-      </w:r>
-      <w:proofErr w:type="gramStart"/>
-      <w:r>
-        <w:t>server</w:t>
-      </w:r>
-      <w:proofErr w:type="gramEnd"/>
-      <w:r>
-        <w:t xml:space="preserve"> we have to push it back to our main </w:t>
+        <w:t xml:space="preserve">since all this is happening in local server we have to push it back to our main </w:t>
       </w:r>
       <w:proofErr w:type="spellStart"/>
       <w:r>
@@ -675,6 +597,150 @@
       </w:r>
     </w:p>
     <w:p/>
+    <w:p>
+      <w:r>
+        <w:t>useful git learning material-</w:t>
+      </w:r>
+    </w:p>
+    <w:p>
+      <w:hyperlink r:id="rId6" w:history="1">
+        <w:r>
+          <w:rPr>
+            <w:rStyle w:val="Hyperlink"/>
+          </w:rPr>
+          <w:t>https://youtu.be/bb_LoXAC-zE</w:t>
+        </w:r>
+      </w:hyperlink>
+      <w:r>
+        <w:t xml:space="preserve"> (</w:t>
+      </w:r>
+      <w:proofErr w:type="spellStart"/>
+      <w:r>
+        <w:t>programmingknowledge</w:t>
+      </w:r>
+      <w:proofErr w:type="spellEnd"/>
+      <w:r>
+        <w:t>)</w:t>
+      </w:r>
+    </w:p>
+    <w:p>
+      <w:hyperlink r:id="rId7" w:history="1">
+        <w:r>
+          <w:rPr>
+            <w:rStyle w:val="Hyperlink"/>
+          </w:rPr>
+          <w:t>https://youtu.be/G14WMD8Kg3U</w:t>
+        </w:r>
+      </w:hyperlink>
+      <w:r>
+        <w:t xml:space="preserve"> (</w:t>
+      </w:r>
+      <w:proofErr w:type="spellStart"/>
+      <w:r>
+        <w:t>codewithharry</w:t>
+      </w:r>
+      <w:proofErr w:type="spellEnd"/>
+      <w:r>
+        <w:t>)</w:t>
+      </w:r>
+    </w:p>
+    <w:p>
+      <w:hyperlink r:id="rId8" w:history="1">
+        <w:r>
+          <w:rPr>
+            <w:rStyle w:val="Hyperlink"/>
+          </w:rPr>
+          <w:t>https://youtu.be/gwWKnnCMQ5c</w:t>
+        </w:r>
+      </w:hyperlink>
+      <w:r>
+        <w:t xml:space="preserve"> (</w:t>
+      </w:r>
+      <w:proofErr w:type="spellStart"/>
+      <w:r>
+        <w:t>codewithharry</w:t>
+      </w:r>
+      <w:proofErr w:type="spellEnd"/>
+      <w:r>
+        <w:t>)</w:t>
+      </w:r>
+    </w:p>
+    <w:p>
+      <w:hyperlink r:id="rId9" w:history="1">
+        <w:r>
+          <w:rPr>
+            <w:rStyle w:val="Hyperlink"/>
+          </w:rPr>
+          <w:t>https://youtu.be/HVsySz-h9r4?list=PL-osiE80TeTuRUfjRe54Eea17-YfnOOAx</w:t>
+        </w:r>
+      </w:hyperlink>
+      <w:r>
+        <w:t xml:space="preserve"> (</w:t>
+      </w:r>
+      <w:proofErr w:type="spellStart"/>
+      <w:r>
+        <w:t>corey</w:t>
+      </w:r>
+      <w:proofErr w:type="spellEnd"/>
+      <w:r>
+        <w:t xml:space="preserve"> </w:t>
+      </w:r>
+      <w:proofErr w:type="spellStart"/>
+      <w:r>
+        <w:t>schafer</w:t>
+      </w:r>
+      <w:proofErr w:type="spellEnd"/>
+      <w:r>
+        <w:t>)</w:t>
+      </w:r>
+    </w:p>
+    <w:p>
+      <w:hyperlink r:id="rId10" w:history="1">
+        <w:r>
+          <w:rPr>
+            <w:rStyle w:val="Hyperlink"/>
+          </w:rPr>
+          <w:t>https://youtu.be/xuB1Id2Wxak</w:t>
+        </w:r>
+      </w:hyperlink>
+      <w:r>
+        <w:t xml:space="preserve"> (</w:t>
+      </w:r>
+      <w:proofErr w:type="spellStart"/>
+      <w:r>
+        <w:t>edureka</w:t>
+      </w:r>
+      <w:proofErr w:type="spellEnd"/>
+      <w:r>
+        <w:t>)</w:t>
+      </w:r>
+    </w:p>
+    <w:p>
+      <w:hyperlink r:id="rId11" w:history="1">
+        <w:r>
+          <w:rPr>
+            <w:rStyle w:val="Hyperlink"/>
+          </w:rPr>
+          <w:t>https://youtu.be/RGOj5yH7evk</w:t>
+        </w:r>
+      </w:hyperlink>
+      <w:r>
+        <w:t xml:space="preserve"> (freecodecamp.org) </w:t>
+      </w:r>
+    </w:p>
+    <w:p>
+      <w:hyperlink r:id="rId12" w:history="1">
+        <w:r>
+          <w:rPr>
+            <w:rStyle w:val="Hyperlink"/>
+          </w:rPr>
+          <w:t>https://youtu.be/Lr963JoFyRs</w:t>
+        </w:r>
+      </w:hyperlink>
+      <w:r>
+        <w:t xml:space="preserve"> </w:t>
+      </w:r>
+    </w:p>
     <w:p>
       <w:pPr>
         <w:rPr>
@@ -750,24 +816,19 @@
     </w:p>
     <w:p>
       <w:r>
-        <w:t xml:space="preserve">after that press ESC to enter into command mode and then type </w:t>
-      </w:r>
-      <w:proofErr w:type="gramStart"/>
-      <w:r>
-        <w:t>“:</w:t>
+        <w:t>after that press ESC to enter into command mode and then type “:</w:t>
       </w:r>
       <w:proofErr w:type="spellStart"/>
       <w:r>
         <w:t>wq</w:t>
       </w:r>
       <w:proofErr w:type="spellEnd"/>
-      <w:proofErr w:type="gramEnd"/>
       <w:r>
         <w:t>” to save and exit</w:t>
       </w:r>
     </w:p>
     <w:p>
-      <w:hyperlink r:id="rId5" w:history="1">
+      <w:hyperlink r:id="rId13" w:history="1">
         <w:r>
           <w:rPr>
             <w:rStyle w:val="Hyperlink"/>
@@ -780,7 +841,7 @@
       </w:r>
     </w:p>
     <w:p>
-      <w:hyperlink r:id="rId6" w:history="1">
+      <w:hyperlink r:id="rId14" w:history="1">
         <w:r>
           <w:rPr>
             <w:rStyle w:val="Hyperlink"/>
@@ -793,7 +854,7 @@
       </w:r>
     </w:p>
     <w:p>
-      <w:hyperlink r:id="rId7" w:history="1">
+      <w:hyperlink r:id="rId15" w:history="1">
         <w:r>
           <w:rPr>
             <w:rStyle w:val="Hyperlink"/>

</xml_diff>